<commit_message>
added edit and delete operations
</commit_message>
<xml_diff>
--- a/Phonebook User Manual.docx
+++ b/Phonebook User Manual.docx
@@ -131,7 +131,7 @@
           <w:sz w:val="24"/>
           <w:szCs w:val="24"/>
         </w:rPr>
-        <w:t>If you are using visual studio to run, set “Multiple startup projects”, and on the “Action” column select “Start” then apply before starting the run.</w:t>
+        <w:t>Make sure you have SQL Server installed.</w:t>
       </w:r>
     </w:p>
     <w:p>
@@ -152,6 +152,80 @@
           <w:sz w:val="24"/>
           <w:szCs w:val="24"/>
         </w:rPr>
+        <w:t xml:space="preserve">Migrations </w:t>
+      </w:r>
+      <w:proofErr w:type="gramStart"/>
+      <w:r>
+        <w:rPr>
+          <w:sz w:val="24"/>
+          <w:szCs w:val="24"/>
+        </w:rPr>
+        <w:t>are run</w:t>
+      </w:r>
+      <w:proofErr w:type="gramEnd"/>
+      <w:r>
+        <w:rPr>
+          <w:sz w:val="24"/>
+          <w:szCs w:val="24"/>
+        </w:rPr>
+        <w:t xml:space="preserve"> on start up. You </w:t>
+      </w:r>
+      <w:proofErr w:type="gramStart"/>
+      <w:r>
+        <w:rPr>
+          <w:sz w:val="24"/>
+          <w:szCs w:val="24"/>
+        </w:rPr>
+        <w:t>don’t</w:t>
+      </w:r>
+      <w:proofErr w:type="gramEnd"/>
+      <w:r>
+        <w:rPr>
+          <w:sz w:val="24"/>
+          <w:szCs w:val="24"/>
+        </w:rPr>
+        <w:t xml:space="preserve"> need to run them manually.</w:t>
+      </w:r>
+    </w:p>
+    <w:p>
+      <w:pPr>
+        <w:pStyle w:val="ListParagraph"/>
+        <w:numPr>
+          <w:ilvl w:val="0"/>
+          <w:numId w:val="2"/>
+        </w:numPr>
+        <w:contextualSpacing w:val="0"/>
+        <w:rPr>
+          <w:sz w:val="24"/>
+          <w:szCs w:val="24"/>
+        </w:rPr>
+      </w:pPr>
+      <w:r>
+        <w:rPr>
+          <w:sz w:val="24"/>
+          <w:szCs w:val="24"/>
+        </w:rPr>
+        <w:t>If you are using visual studio to run, set “Multiple startup projects”, and on the “Action” column select “Start” then apply before starting the run.</w:t>
+      </w:r>
+    </w:p>
+    <w:p>
+      <w:pPr>
+        <w:pStyle w:val="ListParagraph"/>
+        <w:numPr>
+          <w:ilvl w:val="0"/>
+          <w:numId w:val="2"/>
+        </w:numPr>
+        <w:contextualSpacing w:val="0"/>
+        <w:rPr>
+          <w:sz w:val="24"/>
+          <w:szCs w:val="24"/>
+        </w:rPr>
+      </w:pPr>
+      <w:r>
+        <w:rPr>
+          <w:sz w:val="24"/>
+          <w:szCs w:val="24"/>
+        </w:rPr>
         <w:t xml:space="preserve">If </w:t>
       </w:r>
       <w:r>
@@ -159,7 +233,21 @@
           <w:sz w:val="24"/>
           <w:szCs w:val="24"/>
         </w:rPr>
-        <w:t xml:space="preserve">you are .Net </w:t>
+        <w:t>you are</w:t>
+      </w:r>
+      <w:r>
+        <w:rPr>
+          <w:sz w:val="24"/>
+          <w:szCs w:val="24"/>
+        </w:rPr>
+        <w:t xml:space="preserve"> using</w:t>
+      </w:r>
+      <w:r>
+        <w:rPr>
+          <w:sz w:val="24"/>
+          <w:szCs w:val="24"/>
+        </w:rPr>
+        <w:t xml:space="preserve"> .Net </w:t>
       </w:r>
       <w:proofErr w:type="gramStart"/>
       <w:r>
@@ -271,6 +359,15 @@
       </w:hyperlink>
       <w:r>
         <w:rPr>
+          <w:rStyle w:val="Hyperlink"/>
+          <w:rFonts w:ascii="Consolas" w:hAnsi="Consolas" w:cs="Consolas"/>
+          <w:sz w:val="24"/>
+          <w:szCs w:val="24"/>
+        </w:rPr>
+        <w:t>/swagger</w:t>
+      </w:r>
+      <w:r>
+        <w:rPr>
           <w:rFonts w:ascii="Consolas" w:hAnsi="Consolas" w:cs="Consolas"/>
           <w:color w:val="A31515"/>
           <w:sz w:val="24"/>
@@ -294,28 +391,6 @@
         </w:rPr>
         <w:t>ou will see the following screens</w:t>
       </w:r>
-    </w:p>
-    <w:p>
-      <w:pPr>
-        <w:pStyle w:val="ListParagraph"/>
-        <w:ind w:left="1080"/>
-        <w:contextualSpacing w:val="0"/>
-        <w:rPr>
-          <w:sz w:val="24"/>
-          <w:szCs w:val="24"/>
-        </w:rPr>
-      </w:pPr>
-    </w:p>
-    <w:p>
-      <w:pPr>
-        <w:pStyle w:val="ListParagraph"/>
-        <w:ind w:left="1080"/>
-        <w:contextualSpacing w:val="0"/>
-        <w:rPr>
-          <w:sz w:val="24"/>
-          <w:szCs w:val="24"/>
-        </w:rPr>
-      </w:pPr>
     </w:p>
     <w:p>
       <w:pPr>
@@ -508,6 +583,8 @@
           <w:u w:val="single"/>
         </w:rPr>
       </w:pPr>
+      <w:bookmarkStart w:id="0" w:name="_GoBack"/>
+      <w:bookmarkEnd w:id="0"/>
       <w:r>
         <w:rPr>
           <w:b/>
@@ -534,10 +611,10 @@
           <w:noProof/>
         </w:rPr>
         <w:drawing>
-          <wp:inline distT="0" distB="0" distL="0" distR="0" wp14:anchorId="780F952C" wp14:editId="15AC246B">
-            <wp:extent cx="5137150" cy="7818845"/>
-            <wp:effectExtent l="0" t="0" r="6350" b="0"/>
-            <wp:docPr id="5" name="Picture 5"/>
+          <wp:inline distT="0" distB="0" distL="0" distR="0" wp14:anchorId="04B5D0F8" wp14:editId="77CA2458">
+            <wp:extent cx="4572000" cy="7740447"/>
+            <wp:effectExtent l="0" t="0" r="0" b="0"/>
+            <wp:docPr id="6" name="Picture 6"/>
             <wp:cNvGraphicFramePr>
               <a:graphicFrameLocks xmlns:a="http://schemas.openxmlformats.org/drawingml/2006/main" noChangeAspect="1"/>
             </wp:cNvGraphicFramePr>
@@ -557,7 +634,7 @@
                   <pic:spPr>
                     <a:xfrm>
                       <a:off x="0" y="0"/>
-                      <a:ext cx="5149947" cy="7838322"/>
+                      <a:ext cx="4579022" cy="7752335"/>
                     </a:xfrm>
                     <a:prstGeom prst="rect">
                       <a:avLst/>
@@ -584,9 +661,9 @@
         </w:rPr>
         <w:lastRenderedPageBreak/>
         <w:drawing>
-          <wp:inline distT="0" distB="0" distL="0" distR="0" wp14:anchorId="3EC77411" wp14:editId="09C46AD1">
-            <wp:extent cx="5581650" cy="7477125"/>
-            <wp:effectExtent l="0" t="0" r="0" b="9525"/>
+          <wp:inline distT="0" distB="0" distL="0" distR="0" wp14:anchorId="76F387D8" wp14:editId="77A20575">
+            <wp:extent cx="5548630" cy="8229600"/>
+            <wp:effectExtent l="0" t="0" r="0" b="0"/>
             <wp:docPr id="1" name="Picture 1"/>
             <wp:cNvGraphicFramePr>
               <a:graphicFrameLocks xmlns:a="http://schemas.openxmlformats.org/drawingml/2006/main" noChangeAspect="1"/>
@@ -607,7 +684,7 @@
                   <pic:spPr>
                     <a:xfrm>
                       <a:off x="0" y="0"/>
-                      <a:ext cx="5581650" cy="7477125"/>
+                      <a:ext cx="5548630" cy="8229600"/>
                     </a:xfrm>
                     <a:prstGeom prst="rect">
                       <a:avLst/>
@@ -628,25 +705,16 @@
           <w:szCs w:val="24"/>
         </w:rPr>
       </w:pPr>
-    </w:p>
-    <w:p>
-      <w:pPr>
-        <w:pStyle w:val="ListParagraph"/>
-        <w:rPr>
-          <w:sz w:val="24"/>
-          <w:szCs w:val="24"/>
-        </w:rPr>
-      </w:pPr>
       <w:r>
         <w:rPr>
           <w:noProof/>
         </w:rPr>
         <w:lastRenderedPageBreak/>
         <w:drawing>
-          <wp:inline distT="0" distB="0" distL="0" distR="0" wp14:anchorId="00580457" wp14:editId="0072D0B9">
-            <wp:extent cx="5581650" cy="7467600"/>
-            <wp:effectExtent l="0" t="0" r="0" b="0"/>
-            <wp:docPr id="2" name="Picture 2"/>
+          <wp:inline distT="0" distB="0" distL="0" distR="0" wp14:anchorId="325F5F9B" wp14:editId="75E532B6">
+            <wp:extent cx="5554980" cy="8229600"/>
+            <wp:effectExtent l="0" t="0" r="7620" b="0"/>
+            <wp:docPr id="7" name="Picture 7"/>
             <wp:cNvGraphicFramePr>
               <a:graphicFrameLocks xmlns:a="http://schemas.openxmlformats.org/drawingml/2006/main" noChangeAspect="1"/>
             </wp:cNvGraphicFramePr>
@@ -666,7 +734,7 @@
                   <pic:spPr>
                     <a:xfrm>
                       <a:off x="0" y="0"/>
-                      <a:ext cx="5581650" cy="7467600"/>
+                      <a:ext cx="5554980" cy="8229600"/>
                     </a:xfrm>
                     <a:prstGeom prst="rect">
                       <a:avLst/>
@@ -687,25 +755,16 @@
           <w:szCs w:val="24"/>
         </w:rPr>
       </w:pPr>
-    </w:p>
-    <w:p>
-      <w:pPr>
-        <w:pStyle w:val="ListParagraph"/>
-        <w:rPr>
-          <w:sz w:val="24"/>
-          <w:szCs w:val="24"/>
-        </w:rPr>
-      </w:pPr>
       <w:r>
         <w:rPr>
           <w:noProof/>
         </w:rPr>
         <w:lastRenderedPageBreak/>
         <w:drawing>
-          <wp:inline distT="0" distB="0" distL="0" distR="0" wp14:anchorId="28C4AD93" wp14:editId="6A0DF391">
-            <wp:extent cx="5600700" cy="7486650"/>
-            <wp:effectExtent l="0" t="0" r="0" b="0"/>
-            <wp:docPr id="3" name="Picture 3"/>
+          <wp:inline distT="0" distB="0" distL="0" distR="0" wp14:anchorId="13B0E7AA" wp14:editId="0CC525DD">
+            <wp:extent cx="5539105" cy="8229600"/>
+            <wp:effectExtent l="0" t="0" r="4445" b="0"/>
+            <wp:docPr id="8" name="Picture 8"/>
             <wp:cNvGraphicFramePr>
               <a:graphicFrameLocks xmlns:a="http://schemas.openxmlformats.org/drawingml/2006/main" noChangeAspect="1"/>
             </wp:cNvGraphicFramePr>
@@ -725,7 +784,7 @@
                   <pic:spPr>
                     <a:xfrm>
                       <a:off x="0" y="0"/>
-                      <a:ext cx="5600700" cy="7486650"/>
+                      <a:ext cx="5539105" cy="8229600"/>
                     </a:xfrm>
                     <a:prstGeom prst="rect">
                       <a:avLst/>
@@ -746,25 +805,16 @@
           <w:szCs w:val="24"/>
         </w:rPr>
       </w:pPr>
-    </w:p>
-    <w:p>
-      <w:pPr>
-        <w:pStyle w:val="ListParagraph"/>
-        <w:rPr>
-          <w:sz w:val="24"/>
-          <w:szCs w:val="24"/>
-        </w:rPr>
-      </w:pPr>
       <w:r>
         <w:rPr>
           <w:noProof/>
         </w:rPr>
         <w:lastRenderedPageBreak/>
         <w:drawing>
-          <wp:inline distT="0" distB="0" distL="0" distR="0" wp14:anchorId="3ED2337F" wp14:editId="74D8934D">
-            <wp:extent cx="5591175" cy="7477125"/>
-            <wp:effectExtent l="0" t="0" r="9525" b="9525"/>
-            <wp:docPr id="4" name="Picture 4"/>
+          <wp:inline distT="0" distB="0" distL="0" distR="0" wp14:anchorId="28D899B9" wp14:editId="245548DF">
+            <wp:extent cx="5548630" cy="8229600"/>
+            <wp:effectExtent l="0" t="0" r="0" b="0"/>
+            <wp:docPr id="9" name="Picture 9"/>
             <wp:cNvGraphicFramePr>
               <a:graphicFrameLocks xmlns:a="http://schemas.openxmlformats.org/drawingml/2006/main" noChangeAspect="1"/>
             </wp:cNvGraphicFramePr>
@@ -784,7 +834,7 @@
                   <pic:spPr>
                     <a:xfrm>
                       <a:off x="0" y="0"/>
-                      <a:ext cx="5591175" cy="7477125"/>
+                      <a:ext cx="5548630" cy="8229600"/>
                     </a:xfrm>
                     <a:prstGeom prst="rect">
                       <a:avLst/>
@@ -799,13 +849,202 @@
     </w:p>
     <w:p>
       <w:pPr>
-        <w:rPr>
-          <w:sz w:val="24"/>
-          <w:szCs w:val="24"/>
-        </w:rPr>
-      </w:pPr>
-      <w:bookmarkStart w:id="0" w:name="_GoBack"/>
-      <w:bookmarkEnd w:id="0"/>
+        <w:pStyle w:val="ListParagraph"/>
+        <w:rPr>
+          <w:sz w:val="24"/>
+          <w:szCs w:val="24"/>
+        </w:rPr>
+      </w:pPr>
+      <w:r>
+        <w:rPr>
+          <w:noProof/>
+        </w:rPr>
+        <w:lastRenderedPageBreak/>
+        <w:drawing>
+          <wp:inline distT="0" distB="0" distL="0" distR="0" wp14:anchorId="30145DB2" wp14:editId="419B3D2F">
+            <wp:extent cx="5529580" cy="8229600"/>
+            <wp:effectExtent l="0" t="0" r="0" b="0"/>
+            <wp:docPr id="11" name="Picture 11"/>
+            <wp:cNvGraphicFramePr>
+              <a:graphicFrameLocks xmlns:a="http://schemas.openxmlformats.org/drawingml/2006/main" noChangeAspect="1"/>
+            </wp:cNvGraphicFramePr>
+            <a:graphic xmlns:a="http://schemas.openxmlformats.org/drawingml/2006/main">
+              <a:graphicData uri="http://schemas.openxmlformats.org/drawingml/2006/picture">
+                <pic:pic xmlns:pic="http://schemas.openxmlformats.org/drawingml/2006/picture">
+                  <pic:nvPicPr>
+                    <pic:cNvPr id="1" name=""/>
+                    <pic:cNvPicPr/>
+                  </pic:nvPicPr>
+                  <pic:blipFill>
+                    <a:blip r:embed="rId13"/>
+                    <a:stretch>
+                      <a:fillRect/>
+                    </a:stretch>
+                  </pic:blipFill>
+                  <pic:spPr>
+                    <a:xfrm>
+                      <a:off x="0" y="0"/>
+                      <a:ext cx="5529580" cy="8229600"/>
+                    </a:xfrm>
+                    <a:prstGeom prst="rect">
+                      <a:avLst/>
+                    </a:prstGeom>
+                  </pic:spPr>
+                </pic:pic>
+              </a:graphicData>
+            </a:graphic>
+          </wp:inline>
+        </w:drawing>
+      </w:r>
+    </w:p>
+    <w:p>
+      <w:pPr>
+        <w:pStyle w:val="ListParagraph"/>
+        <w:rPr>
+          <w:sz w:val="24"/>
+          <w:szCs w:val="24"/>
+        </w:rPr>
+      </w:pPr>
+      <w:r>
+        <w:rPr>
+          <w:noProof/>
+        </w:rPr>
+        <w:lastRenderedPageBreak/>
+        <w:drawing>
+          <wp:inline distT="0" distB="0" distL="0" distR="0" wp14:anchorId="26285FA8" wp14:editId="1E04200E">
+            <wp:extent cx="5557520" cy="8229600"/>
+            <wp:effectExtent l="0" t="0" r="5080" b="0"/>
+            <wp:docPr id="10" name="Picture 10"/>
+            <wp:cNvGraphicFramePr>
+              <a:graphicFrameLocks xmlns:a="http://schemas.openxmlformats.org/drawingml/2006/main" noChangeAspect="1"/>
+            </wp:cNvGraphicFramePr>
+            <a:graphic xmlns:a="http://schemas.openxmlformats.org/drawingml/2006/main">
+              <a:graphicData uri="http://schemas.openxmlformats.org/drawingml/2006/picture">
+                <pic:pic xmlns:pic="http://schemas.openxmlformats.org/drawingml/2006/picture">
+                  <pic:nvPicPr>
+                    <pic:cNvPr id="1" name=""/>
+                    <pic:cNvPicPr/>
+                  </pic:nvPicPr>
+                  <pic:blipFill>
+                    <a:blip r:embed="rId14"/>
+                    <a:stretch>
+                      <a:fillRect/>
+                    </a:stretch>
+                  </pic:blipFill>
+                  <pic:spPr>
+                    <a:xfrm>
+                      <a:off x="0" y="0"/>
+                      <a:ext cx="5557520" cy="8229600"/>
+                    </a:xfrm>
+                    <a:prstGeom prst="rect">
+                      <a:avLst/>
+                    </a:prstGeom>
+                  </pic:spPr>
+                </pic:pic>
+              </a:graphicData>
+            </a:graphic>
+          </wp:inline>
+        </w:drawing>
+      </w:r>
+    </w:p>
+    <w:p>
+      <w:pPr>
+        <w:pStyle w:val="ListParagraph"/>
+        <w:rPr>
+          <w:sz w:val="24"/>
+          <w:szCs w:val="24"/>
+        </w:rPr>
+      </w:pPr>
+      <w:r>
+        <w:rPr>
+          <w:noProof/>
+        </w:rPr>
+        <w:lastRenderedPageBreak/>
+        <w:drawing>
+          <wp:inline distT="0" distB="0" distL="0" distR="0" wp14:anchorId="155328F1" wp14:editId="2E232C49">
+            <wp:extent cx="5547995" cy="8229600"/>
+            <wp:effectExtent l="0" t="0" r="0" b="0"/>
+            <wp:docPr id="12" name="Picture 12"/>
+            <wp:cNvGraphicFramePr>
+              <a:graphicFrameLocks xmlns:a="http://schemas.openxmlformats.org/drawingml/2006/main" noChangeAspect="1"/>
+            </wp:cNvGraphicFramePr>
+            <a:graphic xmlns:a="http://schemas.openxmlformats.org/drawingml/2006/main">
+              <a:graphicData uri="http://schemas.openxmlformats.org/drawingml/2006/picture">
+                <pic:pic xmlns:pic="http://schemas.openxmlformats.org/drawingml/2006/picture">
+                  <pic:nvPicPr>
+                    <pic:cNvPr id="1" name=""/>
+                    <pic:cNvPicPr/>
+                  </pic:nvPicPr>
+                  <pic:blipFill>
+                    <a:blip r:embed="rId15"/>
+                    <a:stretch>
+                      <a:fillRect/>
+                    </a:stretch>
+                  </pic:blipFill>
+                  <pic:spPr>
+                    <a:xfrm>
+                      <a:off x="0" y="0"/>
+                      <a:ext cx="5547995" cy="8229600"/>
+                    </a:xfrm>
+                    <a:prstGeom prst="rect">
+                      <a:avLst/>
+                    </a:prstGeom>
+                  </pic:spPr>
+                </pic:pic>
+              </a:graphicData>
+            </a:graphic>
+          </wp:inline>
+        </w:drawing>
+      </w:r>
+    </w:p>
+    <w:p>
+      <w:pPr>
+        <w:rPr>
+          <w:sz w:val="24"/>
+          <w:szCs w:val="24"/>
+        </w:rPr>
+      </w:pPr>
+      <w:r>
+        <w:rPr>
+          <w:noProof/>
+        </w:rPr>
+        <w:lastRenderedPageBreak/>
+        <w:drawing>
+          <wp:inline distT="0" distB="0" distL="0" distR="0" wp14:anchorId="319A0921" wp14:editId="7A204D33">
+            <wp:extent cx="5551805" cy="8229600"/>
+            <wp:effectExtent l="0" t="0" r="0" b="0"/>
+            <wp:docPr id="13" name="Picture 13"/>
+            <wp:cNvGraphicFramePr>
+              <a:graphicFrameLocks xmlns:a="http://schemas.openxmlformats.org/drawingml/2006/main" noChangeAspect="1"/>
+            </wp:cNvGraphicFramePr>
+            <a:graphic xmlns:a="http://schemas.openxmlformats.org/drawingml/2006/main">
+              <a:graphicData uri="http://schemas.openxmlformats.org/drawingml/2006/picture">
+                <pic:pic xmlns:pic="http://schemas.openxmlformats.org/drawingml/2006/picture">
+                  <pic:nvPicPr>
+                    <pic:cNvPr id="1" name=""/>
+                    <pic:cNvPicPr/>
+                  </pic:nvPicPr>
+                  <pic:blipFill>
+                    <a:blip r:embed="rId16"/>
+                    <a:stretch>
+                      <a:fillRect/>
+                    </a:stretch>
+                  </pic:blipFill>
+                  <pic:spPr>
+                    <a:xfrm>
+                      <a:off x="0" y="0"/>
+                      <a:ext cx="5551805" cy="8229600"/>
+                    </a:xfrm>
+                    <a:prstGeom prst="rect">
+                      <a:avLst/>
+                    </a:prstGeom>
+                  </pic:spPr>
+                </pic:pic>
+              </a:graphicData>
+            </a:graphic>
+          </wp:inline>
+        </w:drawing>
+      </w:r>
     </w:p>
     <w:sectPr>
       <w:pgSz w:w="12240" w:h="15840"/>
@@ -1718,7 +1957,7 @@
 </file>
 
 <file path=customXml/itemProps1.xml><?xml version="1.0" encoding="utf-8"?>
-<ds:datastoreItem xmlns:ds="http://schemas.openxmlformats.org/officeDocument/2006/customXml" ds:itemID="{0D3EE967-A613-470A-A98E-B719D8E79FA0}">
+<ds:datastoreItem xmlns:ds="http://schemas.openxmlformats.org/officeDocument/2006/customXml" ds:itemID="{FED1AC29-F207-4534-AFD9-110067A49051}">
   <ds:schemaRefs>
     <ds:schemaRef ds:uri="http://schemas.openxmlformats.org/officeDocument/2006/bibliography"/>
   </ds:schemaRefs>

</xml_diff>